<commit_message>
Creata cartella pdf dove mettere i pdf definitivi
</commit_message>
<xml_diff>
--- a/Manuali/Android Application TitanicAssistance.docx
+++ b/Manuali/Android Application TitanicAssistance.docx
@@ -15,6 +15,7 @@
           <w:szCs w:val="56"/>
         </w:rPr>
       </w:pPr>
+      <w:proofErr w:type="spellStart"/>
       <w:r>
         <w:rPr>
           <w:sz w:val="56"/>
@@ -22,6 +23,7 @@
         </w:rPr>
         <w:t>Android</w:t>
       </w:r>
+      <w:proofErr w:type="spellEnd"/>
       <w:r>
         <w:rPr>
           <w:sz w:val="56"/>
@@ -29,6 +31,7 @@
         </w:rPr>
         <w:t xml:space="preserve"> Application </w:t>
       </w:r>
+      <w:proofErr w:type="spellStart"/>
       <w:r>
         <w:rPr>
           <w:sz w:val="56"/>
@@ -36,6 +39,7 @@
         </w:rPr>
         <w:t>TitanicAssistance</w:t>
       </w:r>
+      <w:proofErr w:type="spellEnd"/>
     </w:p>
     <w:p>
       <w:pPr>
@@ -158,10 +162,7 @@
         <w:br w:type="page"/>
       </w:r>
     </w:p>
-    <w:p>
-      <w:bookmarkStart w:id="0" w:name="_GoBack"/>
-      <w:bookmarkEnd w:id="0"/>
-    </w:p>
+    <w:p/>
     <w:p/>
     <w:sdt>
       <w:sdtPr>
@@ -238,7 +239,7 @@
             </w:rPr>
             <w:fldChar w:fldCharType="separate"/>
           </w:r>
-          <w:hyperlink w:anchor="_Toc422171102" w:history="1">
+          <w:hyperlink w:anchor="_Toc422298008" w:history="1">
             <w:r>
               <w:rPr>
                 <w:rStyle w:val="Collegamentoipertestuale"/>
@@ -246,7 +247,7 @@
                 <w:sz w:val="28"/>
                 <w:szCs w:val="28"/>
               </w:rPr>
-              <w:t>Login activity</w:t>
+              <w:t>Schermata di login</w:t>
             </w:r>
             <w:r>
               <w:rPr>
@@ -273,7 +274,7 @@
                 <w:sz w:val="28"/>
                 <w:szCs w:val="28"/>
               </w:rPr>
-              <w:instrText xml:space="preserve"> PAGEREF _Toc422171102 \h </w:instrText>
+              <w:instrText xml:space="preserve"> PAGEREF _Toc422298008 \h </w:instrText>
             </w:r>
             <w:r>
               <w:rPr>
@@ -299,7 +300,7 @@
                 <w:sz w:val="28"/>
                 <w:szCs w:val="28"/>
               </w:rPr>
-              <w:t>1</w:t>
+              <w:t>4</w:t>
             </w:r>
             <w:r>
               <w:rPr>
@@ -326,7 +327,7 @@
               <w:lang w:eastAsia="it-IT"/>
             </w:rPr>
           </w:pPr>
-          <w:hyperlink w:anchor="_Toc422171103" w:history="1">
+          <w:hyperlink w:anchor="_Toc422298009" w:history="1">
             <w:r>
               <w:rPr>
                 <w:rStyle w:val="Collegamentoipertestuale"/>
@@ -334,7 +335,7 @@
                 <w:sz w:val="28"/>
                 <w:szCs w:val="28"/>
               </w:rPr>
-              <w:t>Home activity</w:t>
+              <w:t>Schermata home</w:t>
             </w:r>
             <w:r>
               <w:rPr>
@@ -361,7 +362,7 @@
                 <w:sz w:val="28"/>
                 <w:szCs w:val="28"/>
               </w:rPr>
-              <w:instrText xml:space="preserve"> PAGEREF _Toc422171103 \h </w:instrText>
+              <w:instrText xml:space="preserve"> PAGEREF _Toc422298009 \h </w:instrText>
             </w:r>
             <w:r>
               <w:rPr>
@@ -387,7 +388,7 @@
                 <w:sz w:val="28"/>
                 <w:szCs w:val="28"/>
               </w:rPr>
-              <w:t>1</w:t>
+              <w:t>5</w:t>
             </w:r>
             <w:r>
               <w:rPr>
@@ -414,7 +415,7 @@
               <w:lang w:eastAsia="it-IT"/>
             </w:rPr>
           </w:pPr>
-          <w:hyperlink w:anchor="_Toc422171104" w:history="1">
+          <w:hyperlink w:anchor="_Toc422298010" w:history="1">
             <w:r>
               <w:rPr>
                 <w:rStyle w:val="Collegamentoipertestuale"/>
@@ -422,7 +423,7 @@
                 <w:sz w:val="28"/>
                 <w:szCs w:val="28"/>
               </w:rPr>
-              <w:t>Activity di presentazione problemi</w:t>
+              <w:t>Schermata di presentazione problemi</w:t>
             </w:r>
             <w:r>
               <w:rPr>
@@ -449,7 +450,7 @@
                 <w:sz w:val="28"/>
                 <w:szCs w:val="28"/>
               </w:rPr>
-              <w:instrText xml:space="preserve"> PAGEREF _Toc422171104 \h </w:instrText>
+              <w:instrText xml:space="preserve"> PAGEREF _Toc422298010 \h </w:instrText>
             </w:r>
             <w:r>
               <w:rPr>
@@ -475,7 +476,7 @@
                 <w:sz w:val="28"/>
                 <w:szCs w:val="28"/>
               </w:rPr>
-              <w:t>1</w:t>
+              <w:t>6</w:t>
             </w:r>
             <w:r>
               <w:rPr>
@@ -502,7 +503,7 @@
               <w:lang w:eastAsia="it-IT"/>
             </w:rPr>
           </w:pPr>
-          <w:hyperlink w:anchor="_Toc422171105" w:history="1">
+          <w:hyperlink w:anchor="_Toc422298011" w:history="1">
             <w:r>
               <w:rPr>
                 <w:rStyle w:val="Collegamentoipertestuale"/>
@@ -510,7 +511,7 @@
                 <w:sz w:val="28"/>
                 <w:szCs w:val="28"/>
               </w:rPr>
-              <w:t>Activity di presentazione dell’eventuale soluzione</w:t>
+              <w:t>Schermata di presentazione dell’eventuale soluzione</w:t>
             </w:r>
             <w:r>
               <w:rPr>
@@ -537,7 +538,7 @@
                 <w:sz w:val="28"/>
                 <w:szCs w:val="28"/>
               </w:rPr>
-              <w:instrText xml:space="preserve"> PAGEREF _Toc422171105 \h </w:instrText>
+              <w:instrText xml:space="preserve"> PAGEREF _Toc422298011 \h </w:instrText>
             </w:r>
             <w:r>
               <w:rPr>
@@ -563,7 +564,7 @@
                 <w:sz w:val="28"/>
                 <w:szCs w:val="28"/>
               </w:rPr>
-              <w:t>1</w:t>
+              <w:t>7</w:t>
             </w:r>
             <w:r>
               <w:rPr>
@@ -590,7 +591,7 @@
               <w:lang w:eastAsia="it-IT"/>
             </w:rPr>
           </w:pPr>
-          <w:hyperlink w:anchor="_Toc422171106" w:history="1">
+          <w:hyperlink w:anchor="_Toc422298012" w:history="1">
             <w:r>
               <w:rPr>
                 <w:rStyle w:val="Collegamentoipertestuale"/>
@@ -598,7 +599,7 @@
                 <w:sz w:val="28"/>
                 <w:szCs w:val="28"/>
               </w:rPr>
-              <w:t>Activity pre-chiamata all’assistenza</w:t>
+              <w:t>Schermata pre-chiamata all’assistenza</w:t>
             </w:r>
             <w:r>
               <w:rPr>
@@ -625,7 +626,7 @@
                 <w:sz w:val="28"/>
                 <w:szCs w:val="28"/>
               </w:rPr>
-              <w:instrText xml:space="preserve"> PAGEREF _Toc422171106 \h </w:instrText>
+              <w:instrText xml:space="preserve"> PAGEREF _Toc422298012 \h </w:instrText>
             </w:r>
             <w:r>
               <w:rPr>
@@ -651,7 +652,7 @@
                 <w:sz w:val="28"/>
                 <w:szCs w:val="28"/>
               </w:rPr>
-              <w:t>1</w:t>
+              <w:t>8</w:t>
             </w:r>
             <w:r>
               <w:rPr>
@@ -676,7 +677,7 @@
               <w:lang w:eastAsia="it-IT"/>
             </w:rPr>
           </w:pPr>
-          <w:hyperlink w:anchor="_Toc422171107" w:history="1">
+          <w:hyperlink w:anchor="_Toc422298013" w:history="1">
             <w:r>
               <w:rPr>
                 <w:rStyle w:val="Collegamentoipertestuale"/>
@@ -711,7 +712,7 @@
                 <w:sz w:val="28"/>
                 <w:szCs w:val="28"/>
               </w:rPr>
-              <w:instrText xml:space="preserve"> PAGEREF _Toc422171107 \h </w:instrText>
+              <w:instrText xml:space="preserve"> PAGEREF _Toc422298013 \h </w:instrText>
             </w:r>
             <w:r>
               <w:rPr>
@@ -737,7 +738,7 @@
                 <w:sz w:val="28"/>
                 <w:szCs w:val="28"/>
               </w:rPr>
-              <w:t>1</w:t>
+              <w:t>9</w:t>
             </w:r>
             <w:r>
               <w:rPr>
@@ -887,8 +888,17 @@
           <w:rFonts w:asciiTheme="minorHAnsi" w:hAnsiTheme="minorHAnsi"/>
           <w:color w:val="ED7D31" w:themeColor="accent2"/>
         </w:rPr>
-        <w:t>Apertura dell’app</w:t>
-      </w:r>
+        <w:t>Apertura dell’</w:t>
+      </w:r>
+      <w:proofErr w:type="spellStart"/>
+      <w:r>
+        <w:rPr>
+          <w:rFonts w:asciiTheme="minorHAnsi" w:hAnsiTheme="minorHAnsi"/>
+          <w:color w:val="ED7D31" w:themeColor="accent2"/>
+        </w:rPr>
+        <w:t>app</w:t>
+      </w:r>
+      <w:proofErr w:type="spellEnd"/>
     </w:p>
     <w:p>
       <w:pPr>
@@ -931,7 +941,39 @@
           <w:sz w:val="28"/>
           <w:szCs w:val="28"/>
         </w:rPr>
-        <w:t xml:space="preserve"> e dal nome TitanicAssitance. </w:t>
+        <w:t xml:space="preserve"> </w:t>
+      </w:r>
+      <w:proofErr w:type="gramStart"/>
+      <w:r>
+        <w:rPr>
+          <w:sz w:val="28"/>
+          <w:szCs w:val="28"/>
+        </w:rPr>
+        <w:t>e</w:t>
+      </w:r>
+      <w:proofErr w:type="gramEnd"/>
+      <w:r>
+        <w:rPr>
+          <w:sz w:val="28"/>
+          <w:szCs w:val="28"/>
+        </w:rPr>
+        <w:t xml:space="preserve"> dal nome </w:t>
+      </w:r>
+      <w:proofErr w:type="spellStart"/>
+      <w:r>
+        <w:rPr>
+          <w:sz w:val="28"/>
+          <w:szCs w:val="28"/>
+        </w:rPr>
+        <w:t>TitanicAssitance</w:t>
+      </w:r>
+      <w:proofErr w:type="spellEnd"/>
+      <w:r>
+        <w:rPr>
+          <w:sz w:val="28"/>
+          <w:szCs w:val="28"/>
+        </w:rPr>
+        <w:t xml:space="preserve">. </w:t>
       </w:r>
       <w:r>
         <w:rPr>
@@ -950,12 +992,21 @@
           <w:color w:val="ED7D31" w:themeColor="accent2"/>
         </w:rPr>
       </w:pPr>
+      <w:proofErr w:type="spellStart"/>
       <w:r>
         <w:rPr>
           <w:rFonts w:asciiTheme="minorHAnsi" w:hAnsiTheme="minorHAnsi"/>
           <w:color w:val="ED7D31" w:themeColor="accent2"/>
         </w:rPr>
-        <w:t>Splash Screen</w:t>
+        <w:t>Splash</w:t>
+      </w:r>
+      <w:proofErr w:type="spellEnd"/>
+      <w:r>
+        <w:rPr>
+          <w:rFonts w:asciiTheme="minorHAnsi" w:hAnsiTheme="minorHAnsi"/>
+          <w:color w:val="ED7D31" w:themeColor="accent2"/>
+        </w:rPr>
+        <w:t xml:space="preserve"> Screen</w:t>
       </w:r>
     </w:p>
     <w:p>
@@ -1049,7 +1100,69 @@
           <w:sz w:val="28"/>
           <w:szCs w:val="28"/>
         </w:rPr>
-        <w:t>Aperta l’app verrà visualizzata una splash screen, premere su tale schermata per accedere alla fase di login.</w:t>
+        <w:t>Aperta l’</w:t>
+      </w:r>
+      <w:proofErr w:type="spellStart"/>
+      <w:r>
+        <w:rPr>
+          <w:sz w:val="28"/>
+          <w:szCs w:val="28"/>
+        </w:rPr>
+        <w:t>app</w:t>
+      </w:r>
+      <w:proofErr w:type="spellEnd"/>
+      <w:r>
+        <w:rPr>
+          <w:sz w:val="28"/>
+          <w:szCs w:val="28"/>
+        </w:rPr>
+        <w:t xml:space="preserve"> verrà visualizzata una </w:t>
+      </w:r>
+      <w:proofErr w:type="spellStart"/>
+      <w:r>
+        <w:rPr>
+          <w:sz w:val="28"/>
+          <w:szCs w:val="28"/>
+        </w:rPr>
+        <w:t>splash</w:t>
+      </w:r>
+      <w:proofErr w:type="spellEnd"/>
+      <w:r>
+        <w:rPr>
+          <w:sz w:val="28"/>
+          <w:szCs w:val="28"/>
+        </w:rPr>
+        <w:t xml:space="preserve"> screen, premere su tale schermata per accedere alla fase di login</w:t>
+      </w:r>
+      <w:r>
+        <w:rPr>
+          <w:sz w:val="28"/>
+          <w:szCs w:val="28"/>
+        </w:rPr>
+        <w:t xml:space="preserve"> in caso di primo avvio dell’applicazione o a seguito di un </w:t>
+      </w:r>
+      <w:proofErr w:type="spellStart"/>
+      <w:r>
+        <w:rPr>
+          <w:sz w:val="28"/>
+          <w:szCs w:val="28"/>
+        </w:rPr>
+        <w:t>logout</w:t>
+      </w:r>
+      <w:proofErr w:type="spellEnd"/>
+      <w:r>
+        <w:rPr>
+          <w:sz w:val="28"/>
+          <w:szCs w:val="28"/>
+        </w:rPr>
+        <w:t>, alla schermata home altrimenti</w:t>
+      </w:r>
+      <w:r>
+        <w:rPr>
+          <w:sz w:val="28"/>
+          <w:szCs w:val="28"/>
+        </w:rPr>
+        <w:t>.</w:t>
       </w:r>
     </w:p>
     <w:p>
@@ -1071,15 +1184,15 @@
           <w:color w:val="ED7D31" w:themeColor="accent2"/>
         </w:rPr>
       </w:pPr>
-      <w:bookmarkStart w:id="1" w:name="_Toc422171102"/>
+      <w:bookmarkStart w:id="0" w:name="_Toc422298008"/>
       <w:r>
         <w:rPr>
           <w:color w:val="ED7D31" w:themeColor="accent2"/>
         </w:rPr>
         <w:lastRenderedPageBreak/>
-        <w:t>Login activity</w:t>
-      </w:r>
-      <w:bookmarkEnd w:id="1"/>
+        <w:t>Schermata di login</w:t>
+      </w:r>
+      <w:bookmarkEnd w:id="0"/>
     </w:p>
     <w:p>
       <w:pPr>
@@ -1103,7 +1216,7 @@
           <w:lang w:eastAsia="it-IT"/>
         </w:rPr>
         <w:drawing>
-          <wp:anchor distT="0" distB="0" distL="114300" distR="114300" simplePos="0" relativeHeight="251678720" behindDoc="1" locked="0" layoutInCell="1" allowOverlap="1" wp14:anchorId="1E6A66A6" wp14:editId="72F0BC4D">
+          <wp:anchor distT="0" distB="0" distL="114300" distR="114300" simplePos="0" relativeHeight="251678720" behindDoc="1" locked="0" layoutInCell="1" allowOverlap="1" wp14:anchorId="64327FFE" wp14:editId="006519A1">
             <wp:simplePos x="0" y="0"/>
             <wp:positionH relativeFrom="margin">
               <wp:posOffset>3623945</wp:posOffset>
@@ -1187,13 +1300,47 @@
         </w:rPr>
         <w:t>e varie funzionalità dell’</w:t>
       </w:r>
-      <w:r>
-        <w:rPr>
-          <w:sz w:val="28"/>
-          <w:szCs w:val="28"/>
-        </w:rPr>
-        <w:t>app Android TitanicAssistance</w:t>
-      </w:r>
+      <w:proofErr w:type="spellStart"/>
+      <w:r>
+        <w:rPr>
+          <w:sz w:val="28"/>
+          <w:szCs w:val="28"/>
+        </w:rPr>
+        <w:t>app</w:t>
+      </w:r>
+      <w:proofErr w:type="spellEnd"/>
+      <w:r>
+        <w:rPr>
+          <w:sz w:val="28"/>
+          <w:szCs w:val="28"/>
+        </w:rPr>
+        <w:t xml:space="preserve"> </w:t>
+      </w:r>
+      <w:proofErr w:type="spellStart"/>
+      <w:r>
+        <w:rPr>
+          <w:sz w:val="28"/>
+          <w:szCs w:val="28"/>
+        </w:rPr>
+        <w:t>Android</w:t>
+      </w:r>
+      <w:proofErr w:type="spellEnd"/>
+      <w:r>
+        <w:rPr>
+          <w:sz w:val="28"/>
+          <w:szCs w:val="28"/>
+        </w:rPr>
+        <w:t xml:space="preserve"> </w:t>
+      </w:r>
+      <w:proofErr w:type="spellStart"/>
+      <w:r>
+        <w:rPr>
+          <w:sz w:val="28"/>
+          <w:szCs w:val="28"/>
+        </w:rPr>
+        <w:t>TitanicAssistance</w:t>
+      </w:r>
+      <w:proofErr w:type="spellEnd"/>
       <w:r>
         <w:rPr>
           <w:sz w:val="28"/>
@@ -1201,6 +1348,7 @@
         </w:rPr>
         <w:t xml:space="preserve"> è prima necessario effettuare il login dall’apposita schermata. Inserire il proprio username nel campo </w:t>
       </w:r>
+      <w:proofErr w:type="gramStart"/>
       <w:r>
         <w:rPr>
           <w:i/>
@@ -1209,12 +1357,20 @@
         </w:rPr>
         <w:t xml:space="preserve">Username:   </w:t>
       </w:r>
-      <w:r>
-        <w:rPr>
-          <w:sz w:val="28"/>
-          <w:szCs w:val="28"/>
-        </w:rPr>
-        <w:t xml:space="preserve">e la proprio password nel campo </w:t>
+      <w:proofErr w:type="gramEnd"/>
+      <w:r>
+        <w:rPr>
+          <w:sz w:val="28"/>
+          <w:szCs w:val="28"/>
+        </w:rPr>
+        <w:t>e la propria</w:t>
+      </w:r>
+      <w:r>
+        <w:rPr>
+          <w:sz w:val="28"/>
+          <w:szCs w:val="28"/>
+        </w:rPr>
+        <w:t xml:space="preserve"> password nel campo </w:t>
       </w:r>
       <w:r>
         <w:rPr>
@@ -1250,7 +1406,21 @@
           <w:sz w:val="28"/>
           <w:szCs w:val="28"/>
         </w:rPr>
-        <w:t xml:space="preserve"> sul pulsante di login. Se uno dei campi inseriti è errato reinserire i dati d’accesso. Se il login ha successo si accede alla schermata </w:t>
+        <w:t xml:space="preserve"> sul pulsante di login. Se uno dei campi inseriti è errato</w:t>
+      </w:r>
+      <w:r>
+        <w:rPr>
+          <w:sz w:val="28"/>
+          <w:szCs w:val="28"/>
+        </w:rPr>
+        <w:t xml:space="preserve"> viene visualizzato un messaggio di errore, quindi </w:t>
+      </w:r>
+      <w:r>
+        <w:rPr>
+          <w:sz w:val="28"/>
+          <w:szCs w:val="28"/>
+        </w:rPr>
+        <w:t xml:space="preserve">reinserire i dati d’accesso. Se il login ha successo si accede alla schermata </w:t>
       </w:r>
       <w:r>
         <w:rPr>
@@ -1365,14 +1535,14 @@
           <w:color w:val="ED7D31" w:themeColor="accent2"/>
         </w:rPr>
       </w:pPr>
-      <w:bookmarkStart w:id="2" w:name="_Toc422171103"/>
+      <w:bookmarkStart w:id="1" w:name="_Toc422298009"/>
       <w:r>
         <w:rPr>
           <w:color w:val="ED7D31" w:themeColor="accent2"/>
         </w:rPr>
-        <w:t>Home activity</w:t>
-      </w:r>
-      <w:bookmarkEnd w:id="2"/>
+        <w:t>Schermata home</w:t>
+      </w:r>
+      <w:bookmarkEnd w:id="1"/>
     </w:p>
     <w:p>
       <w:pPr>
@@ -1394,7 +1564,7 @@
           <w:lang w:eastAsia="it-IT"/>
         </w:rPr>
         <w:drawing>
-          <wp:anchor distT="0" distB="0" distL="114300" distR="114300" simplePos="0" relativeHeight="251681792" behindDoc="1" locked="0" layoutInCell="1" allowOverlap="1" wp14:anchorId="38B2D184" wp14:editId="3F1C7864">
+          <wp:anchor distT="0" distB="0" distL="114300" distR="114300" simplePos="0" relativeHeight="251681792" behindDoc="1" locked="0" layoutInCell="1" allowOverlap="1" wp14:anchorId="4194ED9C" wp14:editId="096C5564">
             <wp:simplePos x="0" y="0"/>
             <wp:positionH relativeFrom="page">
               <wp:posOffset>4356100</wp:posOffset>
@@ -1469,7 +1639,21 @@
           <w:sz w:val="28"/>
           <w:szCs w:val="28"/>
         </w:rPr>
-        <w:t xml:space="preserve">In questa activity è richiesto di selezionare il tipo di barca per cui si desidera ricevere assistenza. </w:t>
+        <w:t xml:space="preserve">In questa </w:t>
+      </w:r>
+      <w:r>
+        <w:rPr>
+          <w:sz w:val="28"/>
+          <w:szCs w:val="28"/>
+        </w:rPr>
+        <w:t>schermata</w:t>
+      </w:r>
+      <w:r>
+        <w:rPr>
+          <w:sz w:val="28"/>
+          <w:szCs w:val="28"/>
+        </w:rPr>
+        <w:t xml:space="preserve"> è richiesto di selezionare il tipo di barca per cui si desidera ricevere assistenza. </w:t>
       </w:r>
     </w:p>
     <w:p>
@@ -1501,7 +1685,21 @@
           <w:sz w:val="28"/>
           <w:szCs w:val="28"/>
         </w:rPr>
-        <w:t xml:space="preserve">(1) per procedere nella ricerca di soluzioni. Se si possiede una barca da diporto premere il pulsante </w:t>
+        <w:t>(1) per procedere nell</w:t>
+      </w:r>
+      <w:r>
+        <w:rPr>
+          <w:sz w:val="28"/>
+          <w:szCs w:val="28"/>
+        </w:rPr>
+        <w:t>’identificazione del problema e ottenerne una soluzione</w:t>
+      </w:r>
+      <w:r>
+        <w:rPr>
+          <w:sz w:val="28"/>
+          <w:szCs w:val="28"/>
+        </w:rPr>
+        <w:t xml:space="preserve">. Se si possiede una barca da diporto premere il pulsante </w:t>
       </w:r>
       <w:r>
         <w:rPr>
@@ -1575,7 +1773,7 @@
         <mc:AlternateContent>
           <mc:Choice Requires="wps">
             <w:drawing>
-              <wp:anchor distT="45720" distB="45720" distL="114300" distR="114300" simplePos="0" relativeHeight="251687936" behindDoc="0" locked="0" layoutInCell="1" allowOverlap="1" wp14:anchorId="3A0E4075" wp14:editId="4FCB8977">
+              <wp:anchor distT="45720" distB="45720" distL="114300" distR="114300" simplePos="0" relativeHeight="251687936" behindDoc="0" locked="0" layoutInCell="1" allowOverlap="1" wp14:anchorId="1C14856B" wp14:editId="5A4F142A">
                 <wp:simplePos x="0" y="0"/>
                 <wp:positionH relativeFrom="column">
                   <wp:posOffset>5233035</wp:posOffset>
@@ -1668,7 +1866,7 @@
         <mc:AlternateContent>
           <mc:Choice Requires="wps">
             <w:drawing>
-              <wp:anchor distT="45720" distB="45720" distL="114300" distR="114300" simplePos="0" relativeHeight="251683840" behindDoc="0" locked="0" layoutInCell="1" allowOverlap="1" wp14:anchorId="4E658694" wp14:editId="27E8A845">
+              <wp:anchor distT="45720" distB="45720" distL="114300" distR="114300" simplePos="0" relativeHeight="251683840" behindDoc="0" locked="0" layoutInCell="1" allowOverlap="1" wp14:anchorId="26C5753D" wp14:editId="002F60CF">
                 <wp:simplePos x="0" y="0"/>
                 <wp:positionH relativeFrom="column">
                   <wp:posOffset>4213860</wp:posOffset>
@@ -1797,36 +1995,6 @@
           <w:szCs w:val="28"/>
         </w:rPr>
       </w:pPr>
-    </w:p>
-    <w:p>
-      <w:pPr>
-        <w:pStyle w:val="Nessunaspaziatura"/>
-        <w:jc w:val="both"/>
-        <w:rPr>
-          <w:sz w:val="28"/>
-          <w:szCs w:val="28"/>
-        </w:rPr>
-      </w:pPr>
-    </w:p>
-    <w:p>
-      <w:pPr>
-        <w:pStyle w:val="Nessunaspaziatura"/>
-        <w:jc w:val="both"/>
-        <w:rPr>
-          <w:sz w:val="28"/>
-          <w:szCs w:val="28"/>
-        </w:rPr>
-      </w:pPr>
-    </w:p>
-    <w:p>
-      <w:pPr>
-        <w:pStyle w:val="Nessunaspaziatura"/>
-        <w:jc w:val="both"/>
-        <w:rPr>
-          <w:sz w:val="28"/>
-          <w:szCs w:val="28"/>
-        </w:rPr>
-      </w:pPr>
       <w:r>
         <w:rPr>
           <w:noProof/>
@@ -1837,13 +2005,13 @@
         <mc:AlternateContent>
           <mc:Choice Requires="wps">
             <w:drawing>
-              <wp:anchor distT="45720" distB="45720" distL="114300" distR="114300" simplePos="0" relativeHeight="251685888" behindDoc="0" locked="0" layoutInCell="1" allowOverlap="1" wp14:anchorId="46D34336" wp14:editId="31C647A2">
+              <wp:anchor distT="45720" distB="45720" distL="114300" distR="114300" simplePos="0" relativeHeight="251685888" behindDoc="0" locked="0" layoutInCell="1" allowOverlap="1" wp14:anchorId="33E58F30" wp14:editId="08B2E64E">
                 <wp:simplePos x="0" y="0"/>
                 <wp:positionH relativeFrom="margin">
-                  <wp:posOffset>6024880</wp:posOffset>
+                  <wp:posOffset>6053455</wp:posOffset>
                 </wp:positionH>
                 <wp:positionV relativeFrom="paragraph">
-                  <wp:posOffset>12065</wp:posOffset>
+                  <wp:posOffset>224790</wp:posOffset>
                 </wp:positionV>
                 <wp:extent cx="285750" cy="285750"/>
                 <wp:effectExtent l="0" t="0" r="0" b="0"/>
@@ -1900,7 +2068,11 @@
           </mc:Choice>
           <mc:Fallback>
             <w:pict>
-              <v:shape w14:anchorId="46D34336" id="_x0000_s1028" type="#_x0000_t202" style="position:absolute;left:0;text-align:left;margin-left:474.4pt;margin-top:.95pt;width:22.5pt;height:22.5pt;z-index:251685888;visibility:visible;mso-wrap-style:square;mso-width-percent:0;mso-height-percent:0;mso-wrap-distance-left:9pt;mso-wrap-distance-top:3.6pt;mso-wrap-distance-right:9pt;mso-wrap-distance-bottom:3.6pt;mso-position-horizontal:absolute;mso-position-horizontal-relative:margin;mso-position-vertical:absolute;mso-position-vertical-relative:text;mso-width-percent:0;mso-height-percent:0;mso-width-relative:margin;mso-height-relative:margin;v-text-anchor:top" o:gfxdata="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" filled="f" stroked="f">
+              <v:shapetype w14:anchorId="33E58F30" id="_x0000_t202" coordsize="21600,21600" o:spt="202" path="m,l,21600r21600,l21600,xe">
+                <v:stroke joinstyle="miter"/>
+                <v:path gradientshapeok="t" o:connecttype="rect"/>
+              </v:shapetype>
+              <v:shape id="_x0000_s1028" type="#_x0000_t202" style="position:absolute;left:0;text-align:left;margin-left:476.65pt;margin-top:17.7pt;width:22.5pt;height:22.5pt;z-index:251685888;visibility:visible;mso-wrap-style:square;mso-width-percent:0;mso-height-percent:0;mso-wrap-distance-left:9pt;mso-wrap-distance-top:3.6pt;mso-wrap-distance-right:9pt;mso-wrap-distance-bottom:3.6pt;mso-position-horizontal:absolute;mso-position-horizontal-relative:margin;mso-position-vertical:absolute;mso-position-vertical-relative:text;mso-width-percent:0;mso-height-percent:0;mso-width-relative:margin;mso-height-relative:margin;v-text-anchor:top" o:gfxdata="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" filled="f" stroked="f">
                 <v:textbox>
                   <w:txbxContent>
                     <w:p>
@@ -2099,20 +2271,55 @@
     </w:p>
     <w:p>
       <w:pPr>
+        <w:pStyle w:val="Nessunaspaziatura"/>
+        <w:jc w:val="both"/>
+        <w:rPr>
+          <w:sz w:val="28"/>
+          <w:szCs w:val="28"/>
+        </w:rPr>
+      </w:pPr>
+    </w:p>
+    <w:p>
+      <w:pPr>
+        <w:pStyle w:val="Nessunaspaziatura"/>
+        <w:jc w:val="both"/>
+        <w:rPr>
+          <w:sz w:val="28"/>
+          <w:szCs w:val="28"/>
+        </w:rPr>
+      </w:pPr>
+    </w:p>
+    <w:p>
+      <w:pPr>
+        <w:pStyle w:val="Nessunaspaziatura"/>
+        <w:jc w:val="both"/>
+        <w:rPr>
+          <w:sz w:val="28"/>
+          <w:szCs w:val="28"/>
+        </w:rPr>
+      </w:pPr>
+    </w:p>
+    <w:p>
+      <w:pPr>
         <w:pStyle w:val="Titolo1"/>
         <w:rPr>
           <w:color w:val="ED7D31" w:themeColor="accent2"/>
         </w:rPr>
       </w:pPr>
-      <w:bookmarkStart w:id="3" w:name="_Toc422171104"/>
+      <w:bookmarkStart w:id="2" w:name="_Toc422298010"/>
       <w:r>
         <w:rPr>
           <w:color w:val="ED7D31" w:themeColor="accent2"/>
         </w:rPr>
-        <w:lastRenderedPageBreak/>
-        <w:t>Activity di presentazione problemi</w:t>
-      </w:r>
-      <w:bookmarkEnd w:id="3"/>
+        <w:t>Schermata</w:t>
+      </w:r>
+      <w:r>
+        <w:rPr>
+          <w:color w:val="ED7D31" w:themeColor="accent2"/>
+        </w:rPr>
+        <w:t xml:space="preserve"> di presentazione problemi</w:t>
+      </w:r>
+      <w:bookmarkEnd w:id="2"/>
     </w:p>
     <w:p>
       <w:pPr>
@@ -2134,7 +2341,7 @@
           <w:lang w:eastAsia="it-IT"/>
         </w:rPr>
         <w:drawing>
-          <wp:anchor distT="0" distB="0" distL="114300" distR="114300" simplePos="0" relativeHeight="251688960" behindDoc="1" locked="0" layoutInCell="1" allowOverlap="1" wp14:anchorId="0DA80EB1" wp14:editId="034866DC">
+          <wp:anchor distT="0" distB="0" distL="114300" distR="114300" simplePos="0" relativeHeight="251688960" behindDoc="1" locked="0" layoutInCell="1" allowOverlap="1" wp14:anchorId="6E308345" wp14:editId="5628DB29">
             <wp:simplePos x="0" y="0"/>
             <wp:positionH relativeFrom="margin">
               <wp:posOffset>3616960</wp:posOffset>
@@ -2223,10 +2430,113 @@
       </w:pPr>
       <w:r>
         <w:rPr>
-          <w:sz w:val="28"/>
-          <w:szCs w:val="28"/>
-        </w:rPr>
-        <w:t>A seconda della problematica per cui si cerca soluzione premere l’apposito bottone (1-2-3).</w:t>
+          <w:noProof/>
+          <w:sz w:val="28"/>
+          <w:szCs w:val="28"/>
+          <w:lang w:eastAsia="it-IT"/>
+        </w:rPr>
+        <mc:AlternateContent>
+          <mc:Choice Requires="wps">
+            <w:drawing>
+              <wp:anchor distT="45720" distB="45720" distL="114300" distR="114300" simplePos="0" relativeHeight="251691008" behindDoc="0" locked="0" layoutInCell="1" allowOverlap="1" wp14:anchorId="6DF7BECE" wp14:editId="545FE33D">
+                <wp:simplePos x="0" y="0"/>
+                <wp:positionH relativeFrom="column">
+                  <wp:posOffset>3604260</wp:posOffset>
+                </wp:positionH>
+                <wp:positionV relativeFrom="paragraph">
+                  <wp:posOffset>530225</wp:posOffset>
+                </wp:positionV>
+                <wp:extent cx="285750" cy="285750"/>
+                <wp:effectExtent l="0" t="0" r="0" b="0"/>
+                <wp:wrapSquare wrapText="bothSides"/>
+                <wp:docPr id="1" name="Casella di testo 2"/>
+                <wp:cNvGraphicFramePr>
+                  <a:graphicFrameLocks xmlns:a="http://schemas.openxmlformats.org/drawingml/2006/main"/>
+                </wp:cNvGraphicFramePr>
+                <a:graphic xmlns:a="http://schemas.openxmlformats.org/drawingml/2006/main">
+                  <a:graphicData uri="http://schemas.microsoft.com/office/word/2010/wordprocessingShape">
+                    <wps:wsp>
+                      <wps:cNvSpPr txBox="1">
+                        <a:spLocks noChangeArrowheads="1"/>
+                      </wps:cNvSpPr>
+                      <wps:spPr bwMode="auto">
+                        <a:xfrm>
+                          <a:off x="0" y="0"/>
+                          <a:ext cx="285750" cy="285750"/>
+                        </a:xfrm>
+                        <a:prstGeom prst="rect">
+                          <a:avLst/>
+                        </a:prstGeom>
+                        <a:noFill/>
+                        <a:ln w="9525">
+                          <a:noFill/>
+                          <a:miter lim="800000"/>
+                          <a:headEnd/>
+                          <a:tailEnd/>
+                        </a:ln>
+                      </wps:spPr>
+                      <wps:txbx>
+                        <w:txbxContent>
+                          <w:p>
+                            <w:r>
+                              <w:t>1</w:t>
+                            </w:r>
+                          </w:p>
+                        </w:txbxContent>
+                      </wps:txbx>
+                      <wps:bodyPr rot="0" vert="horz" wrap="square" lIns="91440" tIns="45720" rIns="91440" bIns="45720" anchor="t" anchorCtr="0">
+                        <a:noAutofit/>
+                      </wps:bodyPr>
+                    </wps:wsp>
+                  </a:graphicData>
+                </a:graphic>
+                <wp14:sizeRelH relativeFrom="margin">
+                  <wp14:pctWidth>0</wp14:pctWidth>
+                </wp14:sizeRelH>
+                <wp14:sizeRelV relativeFrom="margin">
+                  <wp14:pctHeight>0</wp14:pctHeight>
+                </wp14:sizeRelV>
+              </wp:anchor>
+            </w:drawing>
+          </mc:Choice>
+          <mc:Fallback>
+            <w:pict>
+              <v:shape w14:anchorId="6DF7BECE" id="_x0000_s1029" type="#_x0000_t202" style="position:absolute;left:0;text-align:left;margin-left:283.8pt;margin-top:41.75pt;width:22.5pt;height:22.5pt;z-index:251691008;visibility:visible;mso-wrap-style:square;mso-width-percent:0;mso-height-percent:0;mso-wrap-distance-left:9pt;mso-wrap-distance-top:3.6pt;mso-wrap-distance-right:9pt;mso-wrap-distance-bottom:3.6pt;mso-position-horizontal:absolute;mso-position-horizontal-relative:text;mso-position-vertical:absolute;mso-position-vertical-relative:text;mso-width-percent:0;mso-height-percent:0;mso-width-relative:margin;mso-height-relative:margin;v-text-anchor:top" o:gfxdata="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" filled="f" stroked="f">
+                <v:textbox>
+                  <w:txbxContent>
+                    <w:p>
+                      <w:r>
+                        <w:t>1</w:t>
+                      </w:r>
+                    </w:p>
+                  </w:txbxContent>
+                </v:textbox>
+                <w10:wrap type="square"/>
+              </v:shape>
+            </w:pict>
+          </mc:Fallback>
+        </mc:AlternateContent>
+      </w:r>
+      <w:r>
+        <w:rPr>
+          <w:sz w:val="28"/>
+          <w:szCs w:val="28"/>
+        </w:rPr>
+        <w:t>A seconda della problematica per cui si cerca soluzione premere l’apposito bottone (</w:t>
+      </w:r>
+      <w:r>
+        <w:rPr>
+          <w:sz w:val="28"/>
+          <w:szCs w:val="28"/>
+        </w:rPr>
+        <w:t xml:space="preserve">nell’immagine </w:t>
+      </w:r>
+      <w:r>
+        <w:rPr>
+          <w:sz w:val="28"/>
+          <w:szCs w:val="28"/>
+        </w:rPr>
+        <w:t>1-2-3).</w:t>
       </w:r>
     </w:p>
     <w:p>
@@ -2256,13 +2566,13 @@
         <mc:AlternateContent>
           <mc:Choice Requires="wps">
             <w:drawing>
-              <wp:anchor distT="45720" distB="45720" distL="114300" distR="114300" simplePos="0" relativeHeight="251693056" behindDoc="0" locked="0" layoutInCell="1" allowOverlap="1" wp14:anchorId="17B7B020" wp14:editId="7CEC7A7D">
+              <wp:anchor distT="45720" distB="45720" distL="114300" distR="114300" simplePos="0" relativeHeight="251693056" behindDoc="0" locked="0" layoutInCell="1" allowOverlap="1" wp14:anchorId="4B060CD9" wp14:editId="4227BC9F">
                 <wp:simplePos x="0" y="0"/>
                 <wp:positionH relativeFrom="column">
-                  <wp:posOffset>3613785</wp:posOffset>
+                  <wp:posOffset>3594735</wp:posOffset>
                 </wp:positionH>
                 <wp:positionV relativeFrom="paragraph">
-                  <wp:posOffset>488950</wp:posOffset>
+                  <wp:posOffset>260350</wp:posOffset>
                 </wp:positionV>
                 <wp:extent cx="285750" cy="285750"/>
                 <wp:effectExtent l="0" t="0" r="0" b="0"/>
@@ -2319,11 +2629,7 @@
           </mc:Choice>
           <mc:Fallback>
             <w:pict>
-              <v:shapetype w14:anchorId="17B7B020" id="_x0000_t202" coordsize="21600,21600" o:spt="202" path="m,l,21600r21600,l21600,xe">
-                <v:stroke joinstyle="miter"/>
-                <v:path gradientshapeok="t" o:connecttype="rect"/>
-              </v:shapetype>
-              <v:shape id="_x0000_s1029" type="#_x0000_t202" style="position:absolute;left:0;text-align:left;margin-left:284.55pt;margin-top:38.5pt;width:22.5pt;height:22.5pt;z-index:251693056;visibility:visible;mso-wrap-style:square;mso-width-percent:0;mso-height-percent:0;mso-wrap-distance-left:9pt;mso-wrap-distance-top:3.6pt;mso-wrap-distance-right:9pt;mso-wrap-distance-bottom:3.6pt;mso-position-horizontal:absolute;mso-position-horizontal-relative:text;mso-position-vertical:absolute;mso-position-vertical-relative:text;mso-width-percent:0;mso-height-percent:0;mso-width-relative:margin;mso-height-relative:margin;v-text-anchor:top" o:gfxdata="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" filled="f" stroked="f">
+              <v:shape w14:anchorId="4B060CD9" id="_x0000_s1030" type="#_x0000_t202" style="position:absolute;left:0;text-align:left;margin-left:283.05pt;margin-top:20.5pt;width:22.5pt;height:22.5pt;z-index:251693056;visibility:visible;mso-wrap-style:square;mso-width-percent:0;mso-height-percent:0;mso-wrap-distance-left:9pt;mso-wrap-distance-top:3.6pt;mso-wrap-distance-right:9pt;mso-wrap-distance-bottom:3.6pt;mso-position-horizontal:absolute;mso-position-horizontal-relative:text;mso-position-vertical:absolute;mso-position-vertical-relative:text;mso-width-percent:0;mso-height-percent:0;mso-width-relative:margin;mso-height-relative:margin;v-text-anchor:top" o:gfxdata="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" filled="f" stroked="f">
                 <v:textbox>
                   <w:txbxContent>
                     <w:p>
@@ -2341,99 +2647,47 @@
       </w:r>
       <w:r>
         <w:rPr>
-          <w:noProof/>
-          <w:sz w:val="28"/>
-          <w:szCs w:val="28"/>
-          <w:lang w:eastAsia="it-IT"/>
-        </w:rPr>
-        <mc:AlternateContent>
-          <mc:Choice Requires="wps">
-            <w:drawing>
-              <wp:anchor distT="45720" distB="45720" distL="114300" distR="114300" simplePos="0" relativeHeight="251691008" behindDoc="0" locked="0" layoutInCell="1" allowOverlap="1" wp14:anchorId="1FB452E8" wp14:editId="63DD41FB">
-                <wp:simplePos x="0" y="0"/>
-                <wp:positionH relativeFrom="column">
-                  <wp:posOffset>3632835</wp:posOffset>
-                </wp:positionH>
-                <wp:positionV relativeFrom="paragraph">
-                  <wp:posOffset>88900</wp:posOffset>
-                </wp:positionV>
-                <wp:extent cx="285750" cy="285750"/>
-                <wp:effectExtent l="0" t="0" r="0" b="0"/>
-                <wp:wrapSquare wrapText="bothSides"/>
-                <wp:docPr id="1" name="Casella di testo 2"/>
-                <wp:cNvGraphicFramePr>
-                  <a:graphicFrameLocks xmlns:a="http://schemas.openxmlformats.org/drawingml/2006/main"/>
-                </wp:cNvGraphicFramePr>
-                <a:graphic xmlns:a="http://schemas.openxmlformats.org/drawingml/2006/main">
-                  <a:graphicData uri="http://schemas.microsoft.com/office/word/2010/wordprocessingShape">
-                    <wps:wsp>
-                      <wps:cNvSpPr txBox="1">
-                        <a:spLocks noChangeArrowheads="1"/>
-                      </wps:cNvSpPr>
-                      <wps:spPr bwMode="auto">
-                        <a:xfrm>
-                          <a:off x="0" y="0"/>
-                          <a:ext cx="285750" cy="285750"/>
-                        </a:xfrm>
-                        <a:prstGeom prst="rect">
-                          <a:avLst/>
-                        </a:prstGeom>
-                        <a:noFill/>
-                        <a:ln w="9525">
-                          <a:noFill/>
-                          <a:miter lim="800000"/>
-                          <a:headEnd/>
-                          <a:tailEnd/>
-                        </a:ln>
-                      </wps:spPr>
-                      <wps:txbx>
-                        <w:txbxContent>
-                          <w:p>
-                            <w:r>
-                              <w:t>1</w:t>
-                            </w:r>
-                          </w:p>
-                        </w:txbxContent>
-                      </wps:txbx>
-                      <wps:bodyPr rot="0" vert="horz" wrap="square" lIns="91440" tIns="45720" rIns="91440" bIns="45720" anchor="t" anchorCtr="0">
-                        <a:noAutofit/>
-                      </wps:bodyPr>
-                    </wps:wsp>
-                  </a:graphicData>
-                </a:graphic>
-                <wp14:sizeRelH relativeFrom="margin">
-                  <wp14:pctWidth>0</wp14:pctWidth>
-                </wp14:sizeRelH>
-                <wp14:sizeRelV relativeFrom="margin">
-                  <wp14:pctHeight>0</wp14:pctHeight>
-                </wp14:sizeRelV>
-              </wp:anchor>
-            </w:drawing>
-          </mc:Choice>
-          <mc:Fallback>
-            <w:pict>
-              <v:shape w14:anchorId="1FB452E8" id="_x0000_s1030" type="#_x0000_t202" style="position:absolute;left:0;text-align:left;margin-left:286.05pt;margin-top:7pt;width:22.5pt;height:22.5pt;z-index:251691008;visibility:visible;mso-wrap-style:square;mso-width-percent:0;mso-height-percent:0;mso-wrap-distance-left:9pt;mso-wrap-distance-top:3.6pt;mso-wrap-distance-right:9pt;mso-wrap-distance-bottom:3.6pt;mso-position-horizontal:absolute;mso-position-horizontal-relative:text;mso-position-vertical:absolute;mso-position-vertical-relative:text;mso-width-percent:0;mso-height-percent:0;mso-width-relative:margin;mso-height-relative:margin;v-text-anchor:top" o:gfxdata="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" filled="f" stroked="f">
-                <v:textbox>
-                  <w:txbxContent>
-                    <w:p>
-                      <w:r>
-                        <w:t>1</w:t>
-                      </w:r>
-                    </w:p>
-                  </w:txbxContent>
-                </v:textbox>
-                <w10:wrap type="square"/>
-              </v:shape>
-            </w:pict>
-          </mc:Fallback>
-        </mc:AlternateContent>
-      </w:r>
-      <w:r>
-        <w:rPr>
-          <w:sz w:val="28"/>
-          <w:szCs w:val="28"/>
-        </w:rPr>
-        <w:t>È sempre possibile tornare alla home activity o chiamare l’assistenza premendo sul bottone contraddistinto dal simbolo + (4).</w:t>
+          <w:sz w:val="28"/>
+          <w:szCs w:val="28"/>
+        </w:rPr>
+        <w:t xml:space="preserve">È sempre possibile tornare alla </w:t>
+      </w:r>
+      <w:r>
+        <w:rPr>
+          <w:sz w:val="28"/>
+          <w:szCs w:val="28"/>
+        </w:rPr>
+        <w:t xml:space="preserve">schermata </w:t>
+      </w:r>
+      <w:r>
+        <w:rPr>
+          <w:sz w:val="28"/>
+          <w:szCs w:val="28"/>
+        </w:rPr>
+        <w:t>home</w:t>
+      </w:r>
+      <w:r>
+        <w:rPr>
+          <w:sz w:val="28"/>
+          <w:szCs w:val="28"/>
+        </w:rPr>
+        <w:t xml:space="preserve"> o</w:t>
+      </w:r>
+      <w:bookmarkStart w:id="3" w:name="_GoBack"/>
+      <w:bookmarkEnd w:id="3"/>
+      <w:r>
+        <w:rPr>
+          <w:sz w:val="28"/>
+          <w:szCs w:val="28"/>
+        </w:rPr>
+        <w:t xml:space="preserve"> </w:t>
+      </w:r>
+      <w:r>
+        <w:rPr>
+          <w:sz w:val="28"/>
+          <w:szCs w:val="28"/>
+        </w:rPr>
+        <w:t>chiamare l’assistenza premendo sul bottone contraddistinto dal simbolo + (4).</w:t>
       </w:r>
       <w:r>
         <w:rPr>
@@ -2470,13 +2724,13 @@
         <mc:AlternateContent>
           <mc:Choice Requires="wps">
             <w:drawing>
-              <wp:anchor distT="45720" distB="45720" distL="114300" distR="114300" simplePos="0" relativeHeight="251695104" behindDoc="0" locked="0" layoutInCell="1" allowOverlap="1" wp14:anchorId="23AE7689" wp14:editId="77062AED">
+              <wp:anchor distT="45720" distB="45720" distL="114300" distR="114300" simplePos="0" relativeHeight="251695104" behindDoc="0" locked="0" layoutInCell="1" allowOverlap="1" wp14:anchorId="66D44564" wp14:editId="7876FFE4">
                 <wp:simplePos x="0" y="0"/>
                 <wp:positionH relativeFrom="column">
-                  <wp:posOffset>3604260</wp:posOffset>
+                  <wp:posOffset>3575685</wp:posOffset>
                 </wp:positionH>
                 <wp:positionV relativeFrom="paragraph">
-                  <wp:posOffset>237490</wp:posOffset>
+                  <wp:posOffset>18415</wp:posOffset>
                 </wp:positionV>
                 <wp:extent cx="285750" cy="285750"/>
                 <wp:effectExtent l="0" t="0" r="0" b="0"/>
@@ -2533,7 +2787,7 @@
           </mc:Choice>
           <mc:Fallback>
             <w:pict>
-              <v:shape w14:anchorId="23AE7689" id="_x0000_s1031" type="#_x0000_t202" style="position:absolute;left:0;text-align:left;margin-left:283.8pt;margin-top:18.7pt;width:22.5pt;height:22.5pt;z-index:251695104;visibility:visible;mso-wrap-style:square;mso-width-percent:0;mso-height-percent:0;mso-wrap-distance-left:9pt;mso-wrap-distance-top:3.6pt;mso-wrap-distance-right:9pt;mso-wrap-distance-bottom:3.6pt;mso-position-horizontal:absolute;mso-position-horizontal-relative:text;mso-position-vertical:absolute;mso-position-vertical-relative:text;mso-width-percent:0;mso-height-percent:0;mso-width-relative:margin;mso-height-relative:margin;v-text-anchor:top" o:gfxdata="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" filled="f" stroked="f">
+              <v:shape w14:anchorId="66D44564" id="_x0000_s1031" type="#_x0000_t202" style="position:absolute;left:0;text-align:left;margin-left:281.55pt;margin-top:1.45pt;width:22.5pt;height:22.5pt;z-index:251695104;visibility:visible;mso-wrap-style:square;mso-width-percent:0;mso-height-percent:0;mso-wrap-distance-left:9pt;mso-wrap-distance-top:3.6pt;mso-wrap-distance-right:9pt;mso-wrap-distance-bottom:3.6pt;mso-position-horizontal:absolute;mso-position-horizontal-relative:text;mso-position-vertical:absolute;mso-position-vertical-relative:text;mso-width-percent:0;mso-height-percent:0;mso-width-relative:margin;mso-height-relative:margin;v-text-anchor:top" o:gfxdata="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" filled="f" stroked="f">
                 <v:textbox>
                   <w:txbxContent>
                     <w:p>
@@ -2559,7 +2813,7 @@
         <mc:AlternateContent>
           <mc:Choice Requires="wps">
             <w:drawing>
-              <wp:anchor distT="45720" distB="45720" distL="114300" distR="114300" simplePos="0" relativeHeight="251700224" behindDoc="0" locked="0" layoutInCell="1" allowOverlap="1" wp14:anchorId="42A9B90A" wp14:editId="042C80B0">
+              <wp:anchor distT="45720" distB="45720" distL="114300" distR="114300" simplePos="0" relativeHeight="251700224" behindDoc="0" locked="0" layoutInCell="1" allowOverlap="1" wp14:anchorId="0843C39E" wp14:editId="2AB44C8E">
                 <wp:simplePos x="0" y="0"/>
                 <wp:positionH relativeFrom="rightMargin">
                   <wp:posOffset>-5567680</wp:posOffset>
@@ -2648,7 +2902,7 @@
         <mc:AlternateContent>
           <mc:Choice Requires="wps">
             <w:drawing>
-              <wp:anchor distT="45720" distB="45720" distL="114300" distR="114300" simplePos="0" relativeHeight="251702272" behindDoc="0" locked="0" layoutInCell="1" allowOverlap="1" wp14:anchorId="3A51A16D" wp14:editId="68AAA2FE">
+              <wp:anchor distT="45720" distB="45720" distL="114300" distR="114300" simplePos="0" relativeHeight="251702272" behindDoc="0" locked="0" layoutInCell="1" allowOverlap="1" wp14:anchorId="61E9BA5A" wp14:editId="5E9EF592">
                 <wp:simplePos x="0" y="0"/>
                 <wp:positionH relativeFrom="rightMargin">
                   <wp:posOffset>-4820920</wp:posOffset>
@@ -2735,7 +2989,7 @@
           <w:lang w:eastAsia="it-IT"/>
         </w:rPr>
         <w:drawing>
-          <wp:anchor distT="0" distB="0" distL="114300" distR="114300" simplePos="0" relativeHeight="251698176" behindDoc="1" locked="0" layoutInCell="1" allowOverlap="1" wp14:anchorId="753BE6A7" wp14:editId="160C8297">
+          <wp:anchor distT="0" distB="0" distL="114300" distR="114300" simplePos="0" relativeHeight="251698176" behindDoc="1" locked="0" layoutInCell="1" allowOverlap="1" wp14:anchorId="133FCAF1" wp14:editId="11593E6B">
             <wp:simplePos x="0" y="0"/>
             <wp:positionH relativeFrom="column">
               <wp:posOffset>451485</wp:posOffset>
@@ -2810,10 +3064,67 @@
           <w:sz w:val="28"/>
           <w:szCs w:val="28"/>
         </w:rPr>
-        <w:t>Premuto tale bottone compariranno altri due bottoni: uno con un telefono (5), l’altro con una casa (6). Premere il pulsante con il telefono (5) per chiamare l’assistenza, premere il pulsante con la casa per tornare alla home activity (6).</w:t>
-      </w:r>
-    </w:p>
-    <w:p/>
+        <w:t xml:space="preserve">Premuto tale bottone compariranno altri due bottoni: uno con un telefono (5), l’altro con una casa (6). Premere il pulsante con il telefono (5) per </w:t>
+      </w:r>
+      <w:r>
+        <w:rPr>
+          <w:sz w:val="28"/>
+          <w:szCs w:val="28"/>
+        </w:rPr>
+        <w:t>andare all’</w:t>
+      </w:r>
+      <w:r>
+        <w:rPr>
+          <w:sz w:val="28"/>
+          <w:szCs w:val="28"/>
+        </w:rPr>
+        <w:t>schermata</w:t>
+      </w:r>
+      <w:r>
+        <w:rPr>
+          <w:sz w:val="28"/>
+          <w:szCs w:val="28"/>
+        </w:rPr>
+        <w:t xml:space="preserve"> di </w:t>
+      </w:r>
+      <w:proofErr w:type="spellStart"/>
+      <w:r>
+        <w:rPr>
+          <w:sz w:val="28"/>
+          <w:szCs w:val="28"/>
+        </w:rPr>
+        <w:t>pre</w:t>
+      </w:r>
+      <w:proofErr w:type="spellEnd"/>
+      <w:r>
+        <w:rPr>
+          <w:sz w:val="28"/>
+          <w:szCs w:val="28"/>
+        </w:rPr>
+        <w:t xml:space="preserve"> chiamata</w:t>
+      </w:r>
+      <w:r>
+        <w:rPr>
+          <w:sz w:val="28"/>
+          <w:szCs w:val="28"/>
+        </w:rPr>
+        <w:t>, premere il pulsante co</w:t>
+      </w:r>
+      <w:r>
+        <w:rPr>
+          <w:sz w:val="28"/>
+          <w:szCs w:val="28"/>
+        </w:rPr>
+        <w:t>n la casa per tornare alla schermata home</w:t>
+      </w:r>
+      <w:r>
+        <w:rPr>
+          <w:sz w:val="28"/>
+          <w:szCs w:val="28"/>
+        </w:rPr>
+        <w:t xml:space="preserve"> (6).</w:t>
+      </w:r>
+    </w:p>
     <w:p/>
     <w:p/>
     <w:p/>
@@ -2828,13 +3139,13 @@
         <mc:AlternateContent>
           <mc:Choice Requires="wps">
             <w:drawing>
-              <wp:anchor distT="45720" distB="45720" distL="114300" distR="114300" simplePos="0" relativeHeight="251697152" behindDoc="0" locked="0" layoutInCell="1" allowOverlap="1" wp14:anchorId="7242B0BA" wp14:editId="0382C416">
+              <wp:anchor distT="45720" distB="45720" distL="114300" distR="114300" simplePos="0" relativeHeight="251697152" behindDoc="0" locked="0" layoutInCell="1" allowOverlap="1" wp14:anchorId="255AAF98" wp14:editId="230F23A7">
                 <wp:simplePos x="0" y="0"/>
                 <wp:positionH relativeFrom="rightMargin">
-                  <wp:posOffset>-104775</wp:posOffset>
+                  <wp:posOffset>-95250</wp:posOffset>
                 </wp:positionH>
                 <wp:positionV relativeFrom="paragraph">
-                  <wp:posOffset>203835</wp:posOffset>
+                  <wp:posOffset>22860</wp:posOffset>
                 </wp:positionV>
                 <wp:extent cx="285750" cy="285750"/>
                 <wp:effectExtent l="0" t="0" r="0" b="0"/>
@@ -2891,7 +3202,7 @@
           </mc:Choice>
           <mc:Fallback>
             <w:pict>
-              <v:shape w14:anchorId="7242B0BA" id="_x0000_s1034" type="#_x0000_t202" style="position:absolute;margin-left:-8.25pt;margin-top:16.05pt;width:22.5pt;height:22.5pt;z-index:251697152;visibility:visible;mso-wrap-style:square;mso-width-percent:0;mso-height-percent:0;mso-wrap-distance-left:9pt;mso-wrap-distance-top:3.6pt;mso-wrap-distance-right:9pt;mso-wrap-distance-bottom:3.6pt;mso-position-horizontal:absolute;mso-position-horizontal-relative:right-margin-area;mso-position-vertical:absolute;mso-position-vertical-relative:text;mso-width-percent:0;mso-height-percent:0;mso-width-relative:margin;mso-height-relative:margin;v-text-anchor:top" o:gfxdata="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" filled="f" stroked="f">
+              <v:shape w14:anchorId="255AAF98" id="_x0000_s1034" type="#_x0000_t202" style="position:absolute;margin-left:-7.5pt;margin-top:1.8pt;width:22.5pt;height:22.5pt;z-index:251697152;visibility:visible;mso-wrap-style:square;mso-width-percent:0;mso-height-percent:0;mso-wrap-distance-left:9pt;mso-wrap-distance-top:3.6pt;mso-wrap-distance-right:9pt;mso-wrap-distance-bottom:3.6pt;mso-position-horizontal:absolute;mso-position-horizontal-relative:right-margin-area;mso-position-vertical:absolute;mso-position-vertical-relative:text;mso-width-percent:0;mso-height-percent:0;mso-width-relative:margin;mso-height-relative:margin;v-text-anchor:top" o:gfxdata="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" filled="f" stroked="f">
                 <v:textbox>
                   <w:txbxContent>
                     <w:p>
@@ -2919,6 +3230,7 @@
     <w:p/>
     <w:p/>
     <w:p/>
+    <w:p/>
     <w:p>
       <w:pPr>
         <w:tabs>
@@ -2926,6 +3238,7 @@
         </w:tabs>
       </w:pPr>
       <w:r>
+        <w:lastRenderedPageBreak/>
         <w:tab/>
       </w:r>
     </w:p>
@@ -2957,13 +3270,18 @@
           <w:color w:val="FF0000"/>
         </w:rPr>
       </w:pPr>
-      <w:bookmarkStart w:id="4" w:name="_Toc422171105"/>
+      <w:bookmarkStart w:id="4" w:name="_Toc422298011"/>
       <w:r>
         <w:rPr>
           <w:color w:val="FF0000"/>
         </w:rPr>
-        <w:lastRenderedPageBreak/>
-        <w:t>Activity di presentazione dell’eventuale soluzione</w:t>
+        <w:t>Schermata</w:t>
+      </w:r>
+      <w:r>
+        <w:rPr>
+          <w:color w:val="FF0000"/>
+        </w:rPr>
+        <w:t xml:space="preserve"> di presentazione dell’eventuale soluzione</w:t>
       </w:r>
       <w:bookmarkEnd w:id="4"/>
     </w:p>
@@ -2985,7 +3303,7 @@
           <w:lang w:eastAsia="it-IT"/>
         </w:rPr>
         <w:drawing>
-          <wp:anchor distT="0" distB="0" distL="114300" distR="114300" simplePos="0" relativeHeight="251703296" behindDoc="1" locked="0" layoutInCell="1" allowOverlap="1" wp14:anchorId="689AB118" wp14:editId="1188D9F0">
+          <wp:anchor distT="0" distB="0" distL="114300" distR="114300" simplePos="0" relativeHeight="251703296" behindDoc="1" locked="0" layoutInCell="1" allowOverlap="1" wp14:anchorId="34DD518F" wp14:editId="298EA880">
             <wp:simplePos x="0" y="0"/>
             <wp:positionH relativeFrom="column">
               <wp:posOffset>3563620</wp:posOffset>
@@ -3060,7 +3378,37 @@
           <w:sz w:val="28"/>
           <w:szCs w:val="28"/>
         </w:rPr>
-        <w:t>Se al termine del cammino di selezione problemi l’app è in grado di fornire una soluzione, essa viene visualizzata in una schermata finale. Da tale schermata è comunque possibile chiamare l’assistenza o tornare alla home activity tramite il pulsante + (vedi pagina precedente).</w:t>
+        <w:t>Se al termine del cammino di selezione problemi l’</w:t>
+      </w:r>
+      <w:proofErr w:type="spellStart"/>
+      <w:r>
+        <w:rPr>
+          <w:sz w:val="28"/>
+          <w:szCs w:val="28"/>
+        </w:rPr>
+        <w:t>app</w:t>
+      </w:r>
+      <w:proofErr w:type="spellEnd"/>
+      <w:r>
+        <w:rPr>
+          <w:sz w:val="28"/>
+          <w:szCs w:val="28"/>
+        </w:rPr>
+        <w:t xml:space="preserve"> è in grado di fornire una soluzione, essa viene visualizzata in una schermata finale. Da tale schermata è comunque possibile chiamare l’assistenza o tornare alla </w:t>
+      </w:r>
+      <w:r>
+        <w:rPr>
+          <w:sz w:val="28"/>
+          <w:szCs w:val="28"/>
+        </w:rPr>
+        <w:t>schermata home</w:t>
+      </w:r>
+      <w:r>
+        <w:rPr>
+          <w:sz w:val="28"/>
+          <w:szCs w:val="28"/>
+        </w:rPr>
+        <w:t xml:space="preserve"> tramite il pulsante + (vedi pagina precedente).</w:t>
       </w:r>
     </w:p>
     <w:p>
@@ -3187,19 +3535,32 @@
           <w:color w:val="FF0000"/>
         </w:rPr>
       </w:pPr>
-      <w:bookmarkStart w:id="5" w:name="_Toc422171106"/>
+      <w:bookmarkStart w:id="5" w:name="_Toc422298012"/>
       <w:r>
         <w:rPr>
           <w:color w:val="FF0000"/>
         </w:rPr>
-        <w:lastRenderedPageBreak/>
-        <w:t xml:space="preserve">Activity </w:t>
+        <w:t>Schermata</w:t>
       </w:r>
       <w:r>
         <w:rPr>
           <w:color w:val="FF0000"/>
         </w:rPr>
-        <w:t>pre-chiamata all’assistenza</w:t>
+        <w:t xml:space="preserve"> </w:t>
+      </w:r>
+      <w:proofErr w:type="spellStart"/>
+      <w:r>
+        <w:rPr>
+          <w:color w:val="FF0000"/>
+        </w:rPr>
+        <w:t>pre</w:t>
+      </w:r>
+      <w:proofErr w:type="spellEnd"/>
+      <w:r>
+        <w:rPr>
+          <w:color w:val="FF0000"/>
+        </w:rPr>
+        <w:t>-chiamata all’assistenza</w:t>
       </w:r>
       <w:bookmarkEnd w:id="5"/>
     </w:p>
@@ -3221,7 +3582,7 @@
           <w:lang w:eastAsia="it-IT"/>
         </w:rPr>
         <w:drawing>
-          <wp:anchor distT="0" distB="0" distL="114300" distR="114300" simplePos="0" relativeHeight="251704320" behindDoc="1" locked="0" layoutInCell="1" allowOverlap="1" wp14:anchorId="2B77AF64" wp14:editId="29904C2C">
+          <wp:anchor distT="0" distB="0" distL="114300" distR="114300" simplePos="0" relativeHeight="251704320" behindDoc="1" locked="0" layoutInCell="1" allowOverlap="1" wp14:anchorId="4D0A1876" wp14:editId="175938EB">
             <wp:simplePos x="0" y="0"/>
             <wp:positionH relativeFrom="column">
               <wp:posOffset>3586480</wp:posOffset>
@@ -3296,7 +3657,51 @@
           <w:sz w:val="28"/>
           <w:szCs w:val="28"/>
         </w:rPr>
-        <w:t>Se non si fosse trovata soluzione al problema tramite l’app è possibile chiamare l’assistenza. Premendo il pulsante per chiamare verrà visualizzata una activity che riporta il codice da comunicare all’operatore dell’assistenza per ricevere suggerimenti mirati. Per far partire la chiamata ripremere sul pulsante con il telefono visualizzabile premendo sul pulsante + (vedi pagina 5).</w:t>
+        <w:t>Se non si fosse trovata soluzione al problema tramite l’</w:t>
+      </w:r>
+      <w:proofErr w:type="spellStart"/>
+      <w:r>
+        <w:rPr>
+          <w:sz w:val="28"/>
+          <w:szCs w:val="28"/>
+        </w:rPr>
+        <w:t>app</w:t>
+      </w:r>
+      <w:proofErr w:type="spellEnd"/>
+      <w:r>
+        <w:rPr>
+          <w:sz w:val="28"/>
+          <w:szCs w:val="28"/>
+        </w:rPr>
+        <w:t xml:space="preserve"> è possibile chiamare l’assistenza. Premendo il pulsante per chiamare verrà visualizzata una </w:t>
+      </w:r>
+      <w:r>
+        <w:rPr>
+          <w:sz w:val="28"/>
+          <w:szCs w:val="28"/>
+        </w:rPr>
+        <w:t>schermata</w:t>
+      </w:r>
+      <w:r>
+        <w:rPr>
+          <w:sz w:val="28"/>
+          <w:szCs w:val="28"/>
+        </w:rPr>
+        <w:t xml:space="preserve"> che riporta il codice da comunicare all’operatore dell’assistenza per ricevere suggerimenti mirati. Per far partire la chiamata ripremere sul pulsante con il telefono visualizzabile prem</w:t>
+      </w:r>
+      <w:r>
+        <w:rPr>
+          <w:sz w:val="28"/>
+          <w:szCs w:val="28"/>
+        </w:rPr>
+        <w:t>endo sul pulsante +</w:t>
+      </w:r>
+      <w:r>
+        <w:rPr>
+          <w:sz w:val="28"/>
+          <w:szCs w:val="28"/>
+        </w:rPr>
+        <w:t>.</w:t>
       </w:r>
     </w:p>
     <w:p>
@@ -3313,7 +3718,14 @@
           <w:sz w:val="28"/>
           <w:szCs w:val="28"/>
         </w:rPr>
-        <w:t xml:space="preserve"> Quando richiesto, comunicare all’operatore il numero precedente il trattino – e in seguito quello seguente. </w:t>
+        <w:t xml:space="preserve"> Quando richiesto, comunicare all’operatore </w:t>
+      </w:r>
+      <w:r>
+        <w:rPr>
+          <w:sz w:val="28"/>
+          <w:szCs w:val="28"/>
+        </w:rPr>
+        <w:t>dati richiesti.</w:t>
       </w:r>
     </w:p>
     <w:p/>
@@ -3382,21 +3794,30 @@
           <w:color w:val="FF0000"/>
         </w:rPr>
       </w:pPr>
-      <w:bookmarkStart w:id="6" w:name="_Toc422171107"/>
+      <w:bookmarkStart w:id="6" w:name="_Toc422298013"/>
+      <w:proofErr w:type="spellStart"/>
       <w:r>
         <w:rPr>
           <w:color w:val="FF0000"/>
         </w:rPr>
-        <w:lastRenderedPageBreak/>
         <w:t>Logout</w:t>
       </w:r>
+      <w:proofErr w:type="spellEnd"/>
       <w:r>
         <w:rPr>
           <w:color w:val="FF0000"/>
         </w:rPr>
-        <w:t xml:space="preserve"> e About</w:t>
+        <w:t xml:space="preserve"> e </w:t>
+      </w:r>
+      <w:proofErr w:type="spellStart"/>
+      <w:r>
+        <w:rPr>
+          <w:color w:val="FF0000"/>
+        </w:rPr>
+        <w:t>About</w:t>
       </w:r>
       <w:bookmarkEnd w:id="6"/>
+      <w:proofErr w:type="spellEnd"/>
     </w:p>
     <w:p/>
     <w:p>
@@ -3491,7 +3912,37 @@
           <w:sz w:val="28"/>
           <w:szCs w:val="28"/>
         </w:rPr>
-        <w:t xml:space="preserve">Da ogni activity è possibile effettuare il logout. </w:t>
+        <w:t xml:space="preserve">Da ogni </w:t>
+      </w:r>
+      <w:r>
+        <w:rPr>
+          <w:sz w:val="28"/>
+          <w:szCs w:val="28"/>
+        </w:rPr>
+        <w:t>schermata</w:t>
+      </w:r>
+      <w:r>
+        <w:rPr>
+          <w:sz w:val="28"/>
+          <w:szCs w:val="28"/>
+        </w:rPr>
+        <w:t xml:space="preserve"> è possibile effettuare il </w:t>
+      </w:r>
+      <w:proofErr w:type="spellStart"/>
+      <w:r>
+        <w:rPr>
+          <w:sz w:val="28"/>
+          <w:szCs w:val="28"/>
+        </w:rPr>
+        <w:t>logout</w:t>
+      </w:r>
+      <w:proofErr w:type="spellEnd"/>
+      <w:r>
+        <w:rPr>
+          <w:sz w:val="28"/>
+          <w:szCs w:val="28"/>
+        </w:rPr>
+        <w:t xml:space="preserve">. </w:t>
       </w:r>
     </w:p>
     <w:p>
@@ -3503,6 +3954,84 @@
           <w:szCs w:val="28"/>
         </w:rPr>
       </w:pPr>
+      <w:r>
+        <w:rPr>
+          <w:noProof/>
+          <w:sz w:val="28"/>
+          <w:szCs w:val="28"/>
+          <w:lang w:eastAsia="it-IT"/>
+        </w:rPr>
+        <w:drawing>
+          <wp:anchor distT="0" distB="0" distL="114300" distR="114300" simplePos="0" relativeHeight="251705344" behindDoc="0" locked="0" layoutInCell="1" allowOverlap="1" wp14:anchorId="29432719" wp14:editId="103FB11E">
+            <wp:simplePos x="0" y="0"/>
+            <wp:positionH relativeFrom="column">
+              <wp:posOffset>612775</wp:posOffset>
+            </wp:positionH>
+            <wp:positionV relativeFrom="paragraph">
+              <wp:posOffset>236220</wp:posOffset>
+            </wp:positionV>
+            <wp:extent cx="200025" cy="189230"/>
+            <wp:effectExtent l="0" t="0" r="9525" b="1270"/>
+            <wp:wrapThrough wrapText="bothSides">
+              <wp:wrapPolygon edited="0">
+                <wp:start x="0" y="0"/>
+                <wp:lineTo x="0" y="19570"/>
+                <wp:lineTo x="20571" y="19570"/>
+                <wp:lineTo x="20571" y="0"/>
+                <wp:lineTo x="0" y="0"/>
+              </wp:wrapPolygon>
+            </wp:wrapThrough>
+            <wp:docPr id="19" name="Immagine 19" descr="C:\Users\Alberto\Documents\Alby\Università\Ingegneria del sofware\Ingegneria_Software_2014\Manuali\puntini.png"/>
+            <wp:cNvGraphicFramePr>
+              <a:graphicFrameLocks xmlns:a="http://schemas.openxmlformats.org/drawingml/2006/main" noChangeAspect="1"/>
+            </wp:cNvGraphicFramePr>
+            <a:graphic xmlns:a="http://schemas.openxmlformats.org/drawingml/2006/main">
+              <a:graphicData uri="http://schemas.openxmlformats.org/drawingml/2006/picture">
+                <pic:pic xmlns:pic="http://schemas.openxmlformats.org/drawingml/2006/picture">
+                  <pic:nvPicPr>
+                    <pic:cNvPr id="0" name="Picture 5" descr="C:\Users\Alberto\Documents\Alby\Università\Ingegneria del sofware\Ingegneria_Software_2014\Manuali\puntini.png"/>
+                    <pic:cNvPicPr>
+                      <a:picLocks noChangeAspect="1" noChangeArrowheads="1"/>
+                    </pic:cNvPicPr>
+                  </pic:nvPicPr>
+                  <pic:blipFill>
+                    <a:blip r:embed="rId18" cstate="print">
+                      <a:extLst>
+                        <a:ext uri="{28A0092B-C50C-407E-A947-70E740481C1C}">
+                          <a14:useLocalDpi xmlns:a14="http://schemas.microsoft.com/office/drawing/2010/main" val="0"/>
+                        </a:ext>
+                      </a:extLst>
+                    </a:blip>
+                    <a:srcRect/>
+                    <a:stretch>
+                      <a:fillRect/>
+                    </a:stretch>
+                  </pic:blipFill>
+                  <pic:spPr bwMode="auto">
+                    <a:xfrm>
+                      <a:off x="0" y="0"/>
+                      <a:ext cx="200025" cy="189230"/>
+                    </a:xfrm>
+                    <a:prstGeom prst="rect">
+                      <a:avLst/>
+                    </a:prstGeom>
+                    <a:noFill/>
+                    <a:ln>
+                      <a:noFill/>
+                    </a:ln>
+                  </pic:spPr>
+                </pic:pic>
+              </a:graphicData>
+            </a:graphic>
+            <wp14:sizeRelH relativeFrom="page">
+              <wp14:pctWidth>0</wp14:pctWidth>
+            </wp14:sizeRelH>
+            <wp14:sizeRelV relativeFrom="page">
+              <wp14:pctHeight>0</wp14:pctHeight>
+            </wp14:sizeRelV>
+          </wp:anchor>
+        </w:drawing>
+      </w:r>
       <w:r>
         <w:rPr>
           <w:noProof/>
@@ -3513,7 +4042,7 @@
         <mc:AlternateContent>
           <mc:Choice Requires="wps">
             <w:drawing>
-              <wp:anchor distT="45720" distB="45720" distL="114300" distR="114300" simplePos="0" relativeHeight="251708416" behindDoc="0" locked="0" layoutInCell="1" allowOverlap="1" wp14:anchorId="1D93C44B" wp14:editId="48DE4278">
+              <wp:anchor distT="45720" distB="45720" distL="114300" distR="114300" simplePos="0" relativeHeight="251708416" behindDoc="0" locked="0" layoutInCell="1" allowOverlap="1" wp14:anchorId="27E1045C" wp14:editId="7E710460">
                 <wp:simplePos x="0" y="0"/>
                 <wp:positionH relativeFrom="column">
                   <wp:posOffset>5467350</wp:posOffset>
@@ -3618,7 +4147,7 @@
         <mc:AlternateContent>
           <mc:Choice Requires="wps">
             <w:drawing>
-              <wp:anchor distT="45720" distB="45720" distL="114300" distR="114300" simplePos="0" relativeHeight="251710464" behindDoc="0" locked="0" layoutInCell="1" allowOverlap="1" wp14:anchorId="391DFFF0" wp14:editId="4EF05E12">
+              <wp:anchor distT="45720" distB="45720" distL="114300" distR="114300" simplePos="0" relativeHeight="251710464" behindDoc="0" locked="0" layoutInCell="1" allowOverlap="1" wp14:anchorId="50C1D79A" wp14:editId="37790B2F">
                 <wp:simplePos x="0" y="0"/>
                 <wp:positionH relativeFrom="column">
                   <wp:posOffset>5433060</wp:posOffset>
@@ -3689,7 +4218,7 @@
           </mc:Choice>
           <mc:Fallback>
             <w:pict>
-              <v:shape w14:anchorId="391DFFF0" id="_x0000_s1036" type="#_x0000_t202" style="position:absolute;left:0;text-align:left;margin-left:427.8pt;margin-top:40.75pt;width:22.5pt;height:22.5pt;z-index:251710464;visibility:visible;mso-wrap-style:square;mso-width-percent:0;mso-height-percent:0;mso-wrap-distance-left:9pt;mso-wrap-distance-top:3.6pt;mso-wrap-distance-right:9pt;mso-wrap-distance-bottom:3.6pt;mso-position-horizontal:absolute;mso-position-horizontal-relative:text;mso-position-vertical:absolute;mso-position-vertical-relative:text;mso-width-percent:0;mso-height-percent:0;mso-width-relative:margin;mso-height-relative:margin;v-text-anchor:top" o:gfxdata="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" filled="f" stroked="f">
+              <v:shape w14:anchorId="50C1D79A" id="_x0000_s1036" type="#_x0000_t202" style="position:absolute;left:0;text-align:left;margin-left:427.8pt;margin-top:40.75pt;width:22.5pt;height:22.5pt;z-index:251710464;visibility:visible;mso-wrap-style:square;mso-width-percent:0;mso-height-percent:0;mso-wrap-distance-left:9pt;mso-wrap-distance-top:3.6pt;mso-wrap-distance-right:9pt;mso-wrap-distance-bottom:3.6pt;mso-position-horizontal:absolute;mso-position-horizontal-relative:text;mso-position-vertical:absolute;mso-position-vertical-relative:text;mso-width-percent:0;mso-height-percent:0;mso-width-relative:margin;mso-height-relative:margin;v-text-anchor:top" o:gfxdata="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" filled="f" stroked="f">
                 <v:textbox>
                   <w:txbxContent>
                     <w:p>
@@ -3715,84 +4244,6 @@
       </w:r>
       <w:r>
         <w:rPr>
-          <w:noProof/>
-          <w:sz w:val="28"/>
-          <w:szCs w:val="28"/>
-          <w:lang w:eastAsia="it-IT"/>
-        </w:rPr>
-        <w:drawing>
-          <wp:anchor distT="0" distB="0" distL="114300" distR="114300" simplePos="0" relativeHeight="251705344" behindDoc="0" locked="0" layoutInCell="1" allowOverlap="1" wp14:anchorId="1BAB6038" wp14:editId="1897180B">
-            <wp:simplePos x="0" y="0"/>
-            <wp:positionH relativeFrom="column">
-              <wp:posOffset>1022350</wp:posOffset>
-            </wp:positionH>
-            <wp:positionV relativeFrom="paragraph">
-              <wp:posOffset>236220</wp:posOffset>
-            </wp:positionV>
-            <wp:extent cx="200025" cy="189230"/>
-            <wp:effectExtent l="0" t="0" r="9525" b="1270"/>
-            <wp:wrapThrough wrapText="bothSides">
-              <wp:wrapPolygon edited="0">
-                <wp:start x="0" y="0"/>
-                <wp:lineTo x="0" y="19570"/>
-                <wp:lineTo x="20571" y="19570"/>
-                <wp:lineTo x="20571" y="0"/>
-                <wp:lineTo x="0" y="0"/>
-              </wp:wrapPolygon>
-            </wp:wrapThrough>
-            <wp:docPr id="19" name="Immagine 19" descr="C:\Users\Alberto\Documents\Alby\Università\Ingegneria del sofware\Ingegneria_Software_2014\Manuali\puntini.png"/>
-            <wp:cNvGraphicFramePr>
-              <a:graphicFrameLocks xmlns:a="http://schemas.openxmlformats.org/drawingml/2006/main" noChangeAspect="1"/>
-            </wp:cNvGraphicFramePr>
-            <a:graphic xmlns:a="http://schemas.openxmlformats.org/drawingml/2006/main">
-              <a:graphicData uri="http://schemas.openxmlformats.org/drawingml/2006/picture">
-                <pic:pic xmlns:pic="http://schemas.openxmlformats.org/drawingml/2006/picture">
-                  <pic:nvPicPr>
-                    <pic:cNvPr id="0" name="Picture 5" descr="C:\Users\Alberto\Documents\Alby\Università\Ingegneria del sofware\Ingegneria_Software_2014\Manuali\puntini.png"/>
-                    <pic:cNvPicPr>
-                      <a:picLocks noChangeAspect="1" noChangeArrowheads="1"/>
-                    </pic:cNvPicPr>
-                  </pic:nvPicPr>
-                  <pic:blipFill>
-                    <a:blip r:embed="rId18" cstate="print">
-                      <a:extLst>
-                        <a:ext uri="{28A0092B-C50C-407E-A947-70E740481C1C}">
-                          <a14:useLocalDpi xmlns:a14="http://schemas.microsoft.com/office/drawing/2010/main" val="0"/>
-                        </a:ext>
-                      </a:extLst>
-                    </a:blip>
-                    <a:srcRect/>
-                    <a:stretch>
-                      <a:fillRect/>
-                    </a:stretch>
-                  </pic:blipFill>
-                  <pic:spPr bwMode="auto">
-                    <a:xfrm>
-                      <a:off x="0" y="0"/>
-                      <a:ext cx="200025" cy="189230"/>
-                    </a:xfrm>
-                    <a:prstGeom prst="rect">
-                      <a:avLst/>
-                    </a:prstGeom>
-                    <a:noFill/>
-                    <a:ln>
-                      <a:noFill/>
-                    </a:ln>
-                  </pic:spPr>
-                </pic:pic>
-              </a:graphicData>
-            </a:graphic>
-            <wp14:sizeRelH relativeFrom="page">
-              <wp14:pctWidth>0</wp14:pctWidth>
-            </wp14:sizeRelH>
-            <wp14:sizeRelV relativeFrom="page">
-              <wp14:pctHeight>0</wp14:pctHeight>
-            </wp14:sizeRelV>
-          </wp:anchor>
-        </w:drawing>
-      </w:r>
-      <w:r>
-        <w:rPr>
           <w:sz w:val="28"/>
           <w:szCs w:val="28"/>
         </w:rPr>
@@ -3812,6 +4263,7 @@
         </w:rPr>
         <w:t xml:space="preserve"> e successivamente sul pulsante di </w:t>
       </w:r>
+      <w:proofErr w:type="spellStart"/>
       <w:r>
         <w:rPr>
           <w:i/>
@@ -3820,6 +4272,7 @@
         </w:rPr>
         <w:t>logout</w:t>
       </w:r>
+      <w:proofErr w:type="spellEnd"/>
       <w:r>
         <w:rPr>
           <w:sz w:val="28"/>
@@ -3827,6 +4280,29 @@
         </w:rPr>
         <w:t xml:space="preserve"> (1).</w:t>
       </w:r>
+      <w:r>
+        <w:rPr>
+          <w:sz w:val="28"/>
+          <w:szCs w:val="28"/>
+        </w:rPr>
+        <w:t xml:space="preserve"> Effettuato il </w:t>
+      </w:r>
+      <w:proofErr w:type="spellStart"/>
+      <w:r>
+        <w:rPr>
+          <w:sz w:val="28"/>
+          <w:szCs w:val="28"/>
+        </w:rPr>
+        <w:t>logout</w:t>
+      </w:r>
+      <w:proofErr w:type="spellEnd"/>
+      <w:r>
+        <w:rPr>
+          <w:sz w:val="28"/>
+          <w:szCs w:val="28"/>
+        </w:rPr>
+        <w:t xml:space="preserve"> per utilizzare l’applicazione sarà necessario effettuare nuovamente la procedura di login.</w:t>
+      </w:r>
     </w:p>
     <w:p>
       <w:pPr>
@@ -3844,6 +4320,7 @@
         </w:rPr>
         <w:t xml:space="preserve">Premendo sul pulsante </w:t>
       </w:r>
+      <w:proofErr w:type="spellStart"/>
       <w:r>
         <w:rPr>
           <w:i/>
@@ -3852,12 +4329,27 @@
         </w:rPr>
         <w:t>about</w:t>
       </w:r>
-      <w:r>
-        <w:rPr>
-          <w:sz w:val="28"/>
-          <w:szCs w:val="28"/>
-        </w:rPr>
-        <w:t xml:space="preserve"> (2) si visualizzeranno alcune informazioni sull’applicazione.</w:t>
+      <w:proofErr w:type="spellEnd"/>
+      <w:r>
+        <w:rPr>
+          <w:sz w:val="28"/>
+          <w:szCs w:val="28"/>
+        </w:rPr>
+        <w:t xml:space="preserve"> (2) si visualizzeranno alcune informazioni su</w:t>
+      </w:r>
+      <w:r>
+        <w:rPr>
+          <w:sz w:val="28"/>
+          <w:szCs w:val="28"/>
+        </w:rPr>
+        <w:t>gli sviluppatori</w:t>
+      </w:r>
+      <w:r>
+        <w:rPr>
+          <w:sz w:val="28"/>
+          <w:szCs w:val="28"/>
+        </w:rPr>
+        <w:t>.</w:t>
       </w:r>
     </w:p>
     <w:p>
@@ -3884,7 +4376,51 @@
           <w:sz w:val="28"/>
           <w:szCs w:val="28"/>
         </w:rPr>
-        <w:t xml:space="preserve">Da ogni activity è comunque sempre possibile tornare all’activity precedente premendo il bottone indietro del proprio smartphone. </w:t>
+        <w:t xml:space="preserve">Da ogni </w:t>
+      </w:r>
+      <w:r>
+        <w:rPr>
+          <w:sz w:val="28"/>
+          <w:szCs w:val="28"/>
+        </w:rPr>
+        <w:t>schermata</w:t>
+      </w:r>
+      <w:r>
+        <w:rPr>
+          <w:sz w:val="28"/>
+          <w:szCs w:val="28"/>
+        </w:rPr>
+        <w:t xml:space="preserve"> è comunq</w:t>
+      </w:r>
+      <w:r>
+        <w:rPr>
+          <w:sz w:val="28"/>
+          <w:szCs w:val="28"/>
+        </w:rPr>
+        <w:t>ue sempre possibile tornare alla schermata</w:t>
+      </w:r>
+      <w:r>
+        <w:rPr>
+          <w:sz w:val="28"/>
+          <w:szCs w:val="28"/>
+        </w:rPr>
+        <w:t xml:space="preserve"> precedente premendo il bottone indietro del proprio </w:t>
+      </w:r>
+      <w:proofErr w:type="spellStart"/>
+      <w:r>
+        <w:rPr>
+          <w:sz w:val="28"/>
+          <w:szCs w:val="28"/>
+        </w:rPr>
+        <w:t>smartphone</w:t>
+      </w:r>
+      <w:proofErr w:type="spellEnd"/>
+      <w:r>
+        <w:rPr>
+          <w:sz w:val="28"/>
+          <w:szCs w:val="28"/>
+        </w:rPr>
+        <w:t xml:space="preserve">. </w:t>
       </w:r>
     </w:p>
     <w:p>
@@ -4154,7 +4690,7 @@
                                       <w:sz w:val="32"/>
                                       <w:szCs w:val="32"/>
                                     </w:rPr>
-                                    <w:t>2</w:t>
+                                    <w:t>9</w:t>
                                   </w:r>
                                   <w:r>
                                     <w:rPr>
@@ -4219,7 +4755,7 @@
                                 <w:sz w:val="32"/>
                                 <w:szCs w:val="32"/>
                               </w:rPr>
-                              <w:t>2</w:t>
+                              <w:t>9</w:t>
                             </w:r>
                             <w:r>
                               <w:rPr>
@@ -5188,7 +5724,7 @@
 </file>
 
 <file path=customXml/itemProps1.xml><?xml version="1.0" encoding="utf-8"?>
-<ds:datastoreItem xmlns:ds="http://schemas.openxmlformats.org/officeDocument/2006/customXml" ds:itemID="{641E7E5D-6057-4B4C-B9BD-14BCEDDD4403}">
+<ds:datastoreItem xmlns:ds="http://schemas.openxmlformats.org/officeDocument/2006/customXml" ds:itemID="{F1DBBD9B-BDA1-4C2F-B177-00CA5CDD1CDD}">
   <ds:schemaRefs>
     <ds:schemaRef ds:uri="http://schemas.openxmlformats.org/officeDocument/2006/bibliography"/>
   </ds:schemaRefs>

</xml_diff>